<commit_message>
updated analysis for thesis
</commit_message>
<xml_diff>
--- a/papers/Meyers_ILL_expInstructions.docx
+++ b/papers/Meyers_ILL_expInstructions.docx
@@ -90,21 +90,39 @@
         <w:rPr>
           <w:rFonts w:ascii="Times New Roman" w:hAnsi="Times New Roman"/>
         </w:rPr>
-        <w:t xml:space="preserve">: 20 (*quality trials) </w:t>
-      </w:r>
-    </w:p>
-    <w:p>
-      <w:pPr>
-        <w:ind w:left="720"/>
-        <w:rPr>
-          <w:rFonts w:ascii="Times New Roman" w:hAnsi="Times New Roman"/>
-        </w:rPr>
-      </w:pPr>
-      <w:r>
-        <w:rPr>
-          <w:rFonts w:ascii="Times New Roman" w:hAnsi="Times New Roman"/>
-        </w:rPr>
-        <w:t>-this is because we will be running one generation at a time, and there are 20 separate chains</w:t>
+        <w:t xml:space="preserve">: </w:t>
+      </w:r>
+      <w:r>
+        <w:rPr>
+          <w:rFonts w:ascii="Times New Roman" w:hAnsi="Times New Roman"/>
+        </w:rPr>
+        <w:t>19</w:t>
+      </w:r>
+      <w:r>
+        <w:rPr>
+          <w:rFonts w:ascii="Times New Roman" w:hAnsi="Times New Roman"/>
+        </w:rPr>
+        <w:t xml:space="preserve"> </w:t>
+      </w:r>
+      <w:r>
+        <w:rPr>
+          <w:rFonts w:ascii="Times New Roman" w:hAnsi="Times New Roman"/>
+        </w:rPr>
+        <w:t xml:space="preserve">in the dyad task, unlimited in the regular one. START WITH RUNNING DYAD TASK ALWAYS, if the screen displays that there is “no data available” (will tell you on the </w:t>
+      </w:r>
+      <w:proofErr w:type="spellStart"/>
+      <w:r>
+        <w:rPr>
+          <w:rFonts w:ascii="Times New Roman" w:hAnsi="Times New Roman"/>
+        </w:rPr>
+        <w:t>sub_id</w:t>
+      </w:r>
+      <w:proofErr w:type="spellEnd"/>
+      <w:r>
+        <w:rPr>
+          <w:rFonts w:ascii="Times New Roman" w:hAnsi="Times New Roman"/>
+        </w:rPr>
+        <w:t xml:space="preserve"> input screen), switch to baseline task</w:t>
       </w:r>
     </w:p>
     <w:p>
@@ -124,7 +142,31 @@
         <w:rPr>
           <w:rFonts w:ascii="Times New Roman" w:hAnsi="Times New Roman"/>
         </w:rPr>
-        <w:t xml:space="preserve">1 min per trial * 8 trials (6 quality + 2 training) + 1 training + </w:t>
+        <w:t xml:space="preserve">1 min per trial * </w:t>
+      </w:r>
+      <w:r>
+        <w:rPr>
+          <w:rFonts w:ascii="Times New Roman" w:hAnsi="Times New Roman"/>
+        </w:rPr>
+        <w:t>9</w:t>
+      </w:r>
+      <w:r>
+        <w:rPr>
+          <w:rFonts w:ascii="Times New Roman" w:hAnsi="Times New Roman"/>
+        </w:rPr>
+        <w:t xml:space="preserve"> trials (6 quality + </w:t>
+      </w:r>
+      <w:r>
+        <w:rPr>
+          <w:rFonts w:ascii="Times New Roman" w:hAnsi="Times New Roman"/>
+        </w:rPr>
+        <w:t>3</w:t>
+      </w:r>
+      <w:r>
+        <w:rPr>
+          <w:rFonts w:ascii="Times New Roman" w:hAnsi="Times New Roman"/>
+        </w:rPr>
+        <w:t xml:space="preserve"> training) + 1 training + </w:t>
       </w:r>
       <w:r>
         <w:rPr>
@@ -133,51 +175,124 @@
         <w:tab/>
         <w:t xml:space="preserve">instructions = 10 minutes </w:t>
       </w:r>
-    </w:p>
-    <w:p>
-      <w:pPr>
-        <w:rPr>
-          <w:rFonts w:ascii="Times New Roman" w:hAnsi="Times New Roman"/>
-        </w:rPr>
-      </w:pPr>
-      <w:r>
-        <w:rPr>
-          <w:rFonts w:ascii="Times New Roman" w:hAnsi="Times New Roman"/>
-          <w:b/>
-        </w:rPr>
-        <w:t xml:space="preserve">Estimated time to complete study: </w:t>
-      </w:r>
-      <w:r>
-        <w:rPr>
-          <w:rFonts w:ascii="Times New Roman" w:hAnsi="Times New Roman"/>
-        </w:rPr>
-        <w:t>10 minutes or less (depending on speed of child)</w:t>
-      </w:r>
-    </w:p>
-    <w:p>
-      <w:pPr>
-        <w:rPr>
-          <w:rFonts w:ascii="Times New Roman" w:hAnsi="Times New Roman"/>
-        </w:rPr>
-      </w:pPr>
-      <w:r>
-        <w:rPr>
-          <w:rFonts w:ascii="Times New Roman" w:hAnsi="Times New Roman"/>
-          <w:b/>
-        </w:rPr>
-        <w:t>Study URL:</w:t>
-      </w:r>
+      <w:proofErr w:type="spellStart"/>
+      <w:r>
+        <w:rPr>
+          <w:rFonts w:ascii="Times New Roman" w:hAnsi="Times New Roman"/>
+        </w:rPr>
+        <w:t>ish</w:t>
+      </w:r>
+      <w:proofErr w:type="spellEnd"/>
       <w:r>
         <w:rPr>
           <w:rFonts w:ascii="Times New Roman" w:hAnsi="Times New Roman"/>
         </w:rPr>
         <w:t xml:space="preserve"> </w:t>
       </w:r>
-      <w:r>
-        <w:rPr>
-          <w:rFonts w:ascii="Times New Roman" w:hAnsi="Times New Roman"/>
-        </w:rPr>
-        <w:t>https://callab.uchicago.edu/experiments/iterated-learning/iterated_learning.html</w:t>
+    </w:p>
+    <w:p>
+      <w:pPr>
+        <w:pStyle w:val="ListParagraph"/>
+        <w:numPr>
+          <w:ilvl w:val="0"/>
+          <w:numId w:val="2"/>
+        </w:numPr>
+        <w:rPr>
+          <w:rFonts w:ascii="Times New Roman" w:hAnsi="Times New Roman"/>
+        </w:rPr>
+      </w:pPr>
+      <w:r>
+        <w:rPr>
+          <w:rFonts w:ascii="Times New Roman" w:hAnsi="Times New Roman"/>
+        </w:rPr>
+        <w:t>Usually tell parents it’ll take 8 minutes to complete, but usually takes kids between 6 and 12 minutes depending on their speed</w:t>
+      </w:r>
+    </w:p>
+    <w:p>
+      <w:pPr>
+        <w:rPr>
+          <w:rFonts w:ascii="Times New Roman" w:hAnsi="Times New Roman"/>
+        </w:rPr>
+      </w:pPr>
+      <w:r>
+        <w:rPr>
+          <w:rFonts w:ascii="Times New Roman" w:hAnsi="Times New Roman"/>
+          <w:b/>
+        </w:rPr>
+        <w:t>Study URL</w:t>
+      </w:r>
+      <w:r>
+        <w:rPr>
+          <w:rFonts w:ascii="Times New Roman" w:hAnsi="Times New Roman"/>
+          <w:b/>
+        </w:rPr>
+        <w:t xml:space="preserve"> (put in iPad Kiosk Pro Lite screen)</w:t>
+      </w:r>
+      <w:r>
+        <w:rPr>
+          <w:rFonts w:ascii="Times New Roman" w:hAnsi="Times New Roman"/>
+          <w:b/>
+        </w:rPr>
+        <w:t>:</w:t>
+      </w:r>
+      <w:r>
+        <w:rPr>
+          <w:rFonts w:ascii="Times New Roman" w:hAnsi="Times New Roman"/>
+          <w:b/>
+        </w:rPr>
+        <w:t xml:space="preserve"> </w:t>
+      </w:r>
+      <w:r>
+        <w:rPr>
+          <w:rFonts w:ascii="Times New Roman" w:hAnsi="Times New Roman"/>
+        </w:rPr>
+        <w:t>BASELINE:</w:t>
+      </w:r>
+      <w:r>
+        <w:rPr>
+          <w:rFonts w:ascii="Times New Roman" w:hAnsi="Times New Roman"/>
+        </w:rPr>
+        <w:t xml:space="preserve"> </w:t>
+      </w:r>
+      <w:hyperlink r:id="rId5" w:history="1">
+        <w:r>
+          <w:rPr>
+            <w:rStyle w:val="Hyperlink"/>
+            <w:rFonts w:ascii="Times New Roman" w:hAnsi="Times New Roman"/>
+          </w:rPr>
+          <w:t>https://callab.uchicago.edu/experiments/iterated-learning/iterated_learning.html</w:t>
+        </w:r>
+      </w:hyperlink>
+    </w:p>
+    <w:p>
+      <w:pPr>
+        <w:rPr>
+          <w:rFonts w:ascii="Times New Roman" w:hAnsi="Times New Roman"/>
+        </w:rPr>
+      </w:pPr>
+      <w:r>
+        <w:rPr>
+          <w:rFonts w:ascii="Times New Roman" w:hAnsi="Times New Roman"/>
+        </w:rPr>
+        <w:t xml:space="preserve">DYAD: </w:t>
+      </w:r>
+      <w:r>
+        <w:rPr>
+          <w:rFonts w:ascii="Times New Roman" w:hAnsi="Times New Roman"/>
+        </w:rPr>
+        <w:t>https://callab.uchicago.edu/experiments/iterated-learning/iterated_learning</w:t>
+      </w:r>
+      <w:r>
+        <w:rPr>
+          <w:rFonts w:ascii="Times New Roman" w:hAnsi="Times New Roman"/>
+        </w:rPr>
+        <w:t>_dyad</w:t>
+      </w:r>
+      <w:r>
+        <w:rPr>
+          <w:rFonts w:ascii="Times New Roman" w:hAnsi="Times New Roman"/>
+        </w:rPr>
+        <w:t>.html</w:t>
       </w:r>
     </w:p>
     <w:p>
@@ -216,73 +331,8 @@
         <w:rPr>
           <w:rFonts w:ascii="Times New Roman" w:hAnsi="Times New Roman"/>
         </w:rPr>
-        <w:t>Introduction (can be given while walking child over to other side of idea factory, or while setting up)</w:t>
-      </w:r>
-      <w:r>
-        <w:rPr>
-          <w:rFonts w:ascii="Times New Roman" w:hAnsi="Times New Roman"/>
-        </w:rPr>
-        <w:t xml:space="preserve">: </w:t>
-      </w:r>
-    </w:p>
-    <w:p>
-      <w:pPr>
-        <w:ind w:left="720"/>
-        <w:rPr>
-          <w:rFonts w:ascii="Times New Roman" w:hAnsi="Times New Roman"/>
-          <w:i/>
-        </w:rPr>
-      </w:pPr>
-      <w:r>
-        <w:rPr>
-          <w:rFonts w:ascii="Times New Roman" w:hAnsi="Times New Roman"/>
-          <w:i/>
-        </w:rPr>
-        <w:t>“Hi, what’s your name? My name is [XXX]. Today, you will be playing a memory game. Have you ever played a memory game before? [child answer]. Well, in this game, you are going to see some stickers placed on grids</w:t>
-      </w:r>
-      <w:r>
-        <w:rPr>
-          <w:rFonts w:ascii="Times New Roman" w:hAnsi="Times New Roman"/>
-          <w:i/>
-        </w:rPr>
-        <w:t xml:space="preserve">. </w:t>
-      </w:r>
-      <w:r>
-        <w:rPr>
-          <w:rFonts w:ascii="Times New Roman" w:hAnsi="Times New Roman"/>
-          <w:i/>
-        </w:rPr>
-        <w:t>I need your help to</w:t>
-      </w:r>
-      <w:r>
-        <w:rPr>
-          <w:rFonts w:ascii="Times New Roman" w:hAnsi="Times New Roman"/>
-          <w:i/>
-        </w:rPr>
-        <w:t xml:space="preserve"> remember </w:t>
-      </w:r>
-      <w:r>
-        <w:rPr>
-          <w:rFonts w:ascii="Times New Roman" w:hAnsi="Times New Roman"/>
-          <w:i/>
-        </w:rPr>
-        <w:t>where the stickers are</w:t>
-      </w:r>
-      <w:r>
-        <w:rPr>
-          <w:rFonts w:ascii="Times New Roman" w:hAnsi="Times New Roman"/>
-          <w:i/>
-        </w:rPr>
-        <w:t>.”</w:t>
-      </w:r>
-    </w:p>
-    <w:p>
-      <w:pPr>
-        <w:rPr>
-          <w:rFonts w:ascii="Times New Roman" w:hAnsi="Times New Roman"/>
-          <w:i/>
-        </w:rPr>
-      </w:pPr>
+        <w:t>Make sure Guided Access Mode is turned on (click three times on home button)</w:t>
+      </w:r>
     </w:p>
     <w:p>
       <w:pPr>
@@ -293,14 +343,19 @@
         </w:numPr>
         <w:rPr>
           <w:rFonts w:ascii="Times New Roman" w:hAnsi="Times New Roman"/>
-          <w:i/>
-        </w:rPr>
-      </w:pPr>
-      <w:r>
-        <w:rPr>
-          <w:rFonts w:ascii="Times New Roman" w:hAnsi="Times New Roman"/>
-        </w:rPr>
-        <w:t xml:space="preserve">Setup: </w:t>
+        </w:rPr>
+      </w:pPr>
+      <w:r>
+        <w:rPr>
+          <w:rFonts w:ascii="Times New Roman" w:hAnsi="Times New Roman"/>
+        </w:rPr>
+        <w:t>Introduction (can be given while walking child over to other side of idea factory, or while setting up)</w:t>
+      </w:r>
+      <w:r>
+        <w:rPr>
+          <w:rFonts w:ascii="Times New Roman" w:hAnsi="Times New Roman"/>
+        </w:rPr>
+        <w:t xml:space="preserve">: </w:t>
       </w:r>
     </w:p>
     <w:p>
@@ -308,44 +363,57 @@
         <w:ind w:left="720"/>
         <w:rPr>
           <w:rFonts w:ascii="Times New Roman" w:hAnsi="Times New Roman"/>
-        </w:rPr>
-      </w:pPr>
-      <w:r>
-        <w:rPr>
-          <w:rFonts w:ascii="Times New Roman" w:hAnsi="Times New Roman"/>
-        </w:rPr>
-        <w:t>When you load the study, you’ll see a beginning page. Input the subject ID (starting at first child = 100, +1 each time) and age of the child (rounded to years is fine). Then press “start”. Give the child the headphones to put on.</w:t>
-      </w:r>
-    </w:p>
-    <w:p>
-      <w:pPr>
-        <w:ind w:left="720"/>
-        <w:rPr>
-          <w:rFonts w:ascii="Times New Roman" w:hAnsi="Times New Roman"/>
-        </w:rPr>
-      </w:pPr>
-    </w:p>
-    <w:p>
-      <w:pPr>
-        <w:ind w:left="720"/>
-        <w:rPr>
-          <w:rFonts w:ascii="Times New Roman" w:hAnsi="Times New Roman"/>
-          <w:i/>
-        </w:rPr>
-      </w:pPr>
-      <w:r>
-        <w:rPr>
-          <w:rFonts w:ascii="Times New Roman" w:hAnsi="Times New Roman"/>
-          <w:i/>
-        </w:rPr>
-        <w:t>“You will hear some sounds and instructions in the game, so let’s put these headphones on!”</w:t>
-      </w:r>
-    </w:p>
-    <w:p>
-      <w:pPr>
-        <w:ind w:left="720"/>
-        <w:rPr>
-          <w:rFonts w:ascii="Times New Roman" w:hAnsi="Times New Roman"/>
+          <w:i/>
+        </w:rPr>
+      </w:pPr>
+      <w:r>
+        <w:rPr>
+          <w:rFonts w:ascii="Times New Roman" w:hAnsi="Times New Roman"/>
+          <w:i/>
+        </w:rPr>
+        <w:t>“Hi, what’s your name? My name is [XXX]. Today, you will be playing a memory game. Have you ever played a memory game before? [child answer]. Well, in this game, you are going to see some stickers placed on grids</w:t>
+      </w:r>
+      <w:r>
+        <w:rPr>
+          <w:rFonts w:ascii="Times New Roman" w:hAnsi="Times New Roman"/>
+          <w:i/>
+        </w:rPr>
+        <w:t xml:space="preserve">. </w:t>
+      </w:r>
+      <w:r>
+        <w:rPr>
+          <w:rFonts w:ascii="Times New Roman" w:hAnsi="Times New Roman"/>
+          <w:i/>
+        </w:rPr>
+        <w:t>I need your help to</w:t>
+      </w:r>
+      <w:r>
+        <w:rPr>
+          <w:rFonts w:ascii="Times New Roman" w:hAnsi="Times New Roman"/>
+          <w:i/>
+        </w:rPr>
+        <w:t xml:space="preserve"> remember </w:t>
+      </w:r>
+      <w:r>
+        <w:rPr>
+          <w:rFonts w:ascii="Times New Roman" w:hAnsi="Times New Roman"/>
+          <w:i/>
+        </w:rPr>
+        <w:t>where the stickers are</w:t>
+      </w:r>
+      <w:r>
+        <w:rPr>
+          <w:rFonts w:ascii="Times New Roman" w:hAnsi="Times New Roman"/>
+          <w:i/>
+        </w:rPr>
+        <w:t>.”</w:t>
+      </w:r>
+    </w:p>
+    <w:p>
+      <w:pPr>
+        <w:rPr>
+          <w:rFonts w:ascii="Times New Roman" w:hAnsi="Times New Roman"/>
+          <w:i/>
         </w:rPr>
       </w:pPr>
     </w:p>
@@ -358,25 +426,14 @@
         </w:numPr>
         <w:rPr>
           <w:rFonts w:ascii="Times New Roman" w:hAnsi="Times New Roman"/>
-        </w:rPr>
-      </w:pPr>
-      <w:r>
-        <w:rPr>
-          <w:rFonts w:ascii="Times New Roman" w:hAnsi="Times New Roman"/>
-        </w:rPr>
-        <w:t>Training</w:t>
-      </w:r>
-      <w:r>
-        <w:rPr>
-          <w:rFonts w:ascii="Times New Roman" w:hAnsi="Times New Roman"/>
-        </w:rPr>
-        <w:t>-1</w:t>
-      </w:r>
-      <w:r>
-        <w:rPr>
-          <w:rFonts w:ascii="Times New Roman" w:hAnsi="Times New Roman"/>
-        </w:rPr>
-        <w:t>:</w:t>
+          <w:i/>
+        </w:rPr>
+      </w:pPr>
+      <w:r>
+        <w:rPr>
+          <w:rFonts w:ascii="Times New Roman" w:hAnsi="Times New Roman"/>
+        </w:rPr>
+        <w:t xml:space="preserve">Setup: </w:t>
       </w:r>
     </w:p>
     <w:p>
@@ -390,7 +447,31 @@
         <w:rPr>
           <w:rFonts w:ascii="Times New Roman" w:hAnsi="Times New Roman"/>
         </w:rPr>
-        <w:t xml:space="preserve">This first training trial is to get the child acquainted with some of the mechanisms of the task—making two grids look the same, clicking and unclicking to place or remove targets. You will not be able to pass this trial if the two grids do not match exactly. If, for some reason, the child spends more than 2 minutes doing this, or seems to have considerable trouble, don’t continue with the task. Depending on the age of the child, you can give more or less help on this. It doesn’t really matter how much help you give here, but it does matter that they understand the different features of the display—namely, clicking on target “stickers” to hear a *ding*, clicking on blank target grid elements to “place a sticker”, and clicking a second time to “remove a sticker”. </w:t>
+        <w:t>When you load the study, you’ll see a beginning page. Input the subject ID (starting at first child = 100, +1 each time</w:t>
+      </w:r>
+      <w:r>
+        <w:rPr>
+          <w:rFonts w:ascii="Times New Roman" w:hAnsi="Times New Roman"/>
+        </w:rPr>
+        <w:t>; but the subject id is completely arbitrary as long as it matches on the consent form and screen</w:t>
+      </w:r>
+      <w:r>
+        <w:rPr>
+          <w:rFonts w:ascii="Times New Roman" w:hAnsi="Times New Roman"/>
+        </w:rPr>
+        <w:t xml:space="preserve">) and age of the child (rounded to </w:t>
+      </w:r>
+      <w:r>
+        <w:rPr>
+          <w:rFonts w:ascii="Times New Roman" w:hAnsi="Times New Roman"/>
+        </w:rPr>
+        <w:t xml:space="preserve">floor </w:t>
+      </w:r>
+      <w:r>
+        <w:rPr>
+          <w:rFonts w:ascii="Times New Roman" w:hAnsi="Times New Roman"/>
+        </w:rPr>
+        <w:t>years is fine). Then press “start”. Give the child the headphones to put on.</w:t>
       </w:r>
     </w:p>
     <w:p>
@@ -414,46 +495,12 @@
           <w:rFonts w:ascii="Times New Roman" w:hAnsi="Times New Roman"/>
           <w:i/>
         </w:rPr>
-        <w:t>“Now, your job is to make the empty grid on the right match the one on the left exactly by placing stickers down with your finger. You can place a sticker on the blank grid by clicking [CLICK ON BLANK GRID TO SHOW], and can remove the sticker by clicking again [CLICK SAME CELL TO REMOVE COLOR]. You can also click on the target stickers to hear a sound [CLICK ON ONE OF COLORED IN TARGETS ON</w:t>
-      </w:r>
-      <w:r>
-        <w:rPr>
-          <w:rFonts w:ascii="Times New Roman" w:hAnsi="Times New Roman"/>
-          <w:i/>
-        </w:rPr>
-        <w:t xml:space="preserve"> LEFT GRID TO MAKE A DING SOUND—ADJUST VOLUME ON IPAD AS NECESSARY]. Can you make this grid [POINT TO EMPTY INPUT GRID] match this one [POINT TO TARGET GRID]?”</w:t>
+        <w:t>“You will hear some sounds and instructions in the game, so let’s put these headphones on!”</w:t>
       </w:r>
     </w:p>
     <w:p>
       <w:pPr>
         <w:ind w:left="720"/>
-        <w:rPr>
-          <w:rFonts w:ascii="Times New Roman" w:hAnsi="Times New Roman"/>
-        </w:rPr>
-      </w:pPr>
-      <w:r>
-        <w:rPr>
-          <w:rFonts w:ascii="Times New Roman" w:hAnsi="Times New Roman"/>
-        </w:rPr>
-        <w:lastRenderedPageBreak/>
-        <w:t>Now, let the child go and try to make them match. With the 6-8 age range, they should “get it” and be fine, but feel free to give them prompts if they are stuck. If they are missing a target, point it out to them (</w:t>
-      </w:r>
-      <w:r>
-        <w:rPr>
-          <w:rFonts w:ascii="Times New Roman" w:hAnsi="Times New Roman"/>
-          <w:i/>
-        </w:rPr>
-        <w:t>“Looks like you’re missing one right here”</w:t>
-      </w:r>
-      <w:r>
-        <w:rPr>
-          <w:rFonts w:ascii="Times New Roman" w:hAnsi="Times New Roman"/>
-        </w:rPr>
-        <w:t>), likewise if they have an extra one or if their patterns are shifted over. When they have the targets correctly placed, press “Check My Answer”. It will yell at you and play an audio prompt if the grids don’t match. Otherwise, it will go to the next screen.</w:t>
-      </w:r>
-    </w:p>
-    <w:p>
-      <w:pPr>
         <w:rPr>
           <w:rFonts w:ascii="Times New Roman" w:hAnsi="Times New Roman"/>
         </w:rPr>
@@ -468,267 +515,127 @@
         </w:numPr>
         <w:rPr>
           <w:rFonts w:ascii="Times New Roman" w:hAnsi="Times New Roman"/>
-          <w:i/>
-        </w:rPr>
-      </w:pPr>
-      <w:r>
-        <w:rPr>
-          <w:rFonts w:ascii="Times New Roman" w:hAnsi="Times New Roman"/>
-        </w:rPr>
-        <w:t>Training-2:</w:t>
-      </w:r>
-    </w:p>
-    <w:p>
-      <w:pPr>
-        <w:pStyle w:val="ListParagraph"/>
-        <w:rPr>
-          <w:rFonts w:ascii="Times New Roman" w:hAnsi="Times New Roman"/>
-        </w:rPr>
-      </w:pPr>
-      <w:r>
-        <w:rPr>
-          <w:rFonts w:ascii="Times New Roman" w:hAnsi="Times New Roman"/>
-        </w:rPr>
-        <w:t>The next two training trials are to get the child used to the actual format of the study. First, you will see a screen with instructions on it. Instead of reading off the screen, tell the child this:</w:t>
-      </w:r>
-    </w:p>
-    <w:p>
-      <w:pPr>
-        <w:pStyle w:val="ListParagraph"/>
-        <w:rPr>
-          <w:rFonts w:ascii="Times New Roman" w:hAnsi="Times New Roman"/>
-        </w:rPr>
-      </w:pPr>
-    </w:p>
-    <w:p>
-      <w:pPr>
-        <w:pStyle w:val="ListParagraph"/>
-        <w:rPr>
-          <w:rFonts w:ascii="Times New Roman" w:hAnsi="Times New Roman"/>
-          <w:i/>
-        </w:rPr>
-      </w:pPr>
-      <w:r>
-        <w:rPr>
-          <w:rFonts w:ascii="Times New Roman" w:hAnsi="Times New Roman"/>
-          <w:i/>
-        </w:rPr>
-        <w:t xml:space="preserve">“Now, we are going to do two practice trials. First, you’ll see a pattern with stickers already placed on it. You can click on the target stickers to make a sound. Do your best to remember where the stickers are placed! Then, you will see a quick picture, and then you will see an empty grid. Just like we did before, I want you to fill in the stickers on this grid, like on the target that you saw. You’ll have one minute to fill in your pattern before moving onto the next practice.” </w:t>
-      </w:r>
-    </w:p>
-    <w:p>
-      <w:pPr>
-        <w:pStyle w:val="ListParagraph"/>
-        <w:rPr>
-          <w:rFonts w:ascii="Times New Roman" w:hAnsi="Times New Roman"/>
-          <w:i/>
-        </w:rPr>
-      </w:pPr>
-    </w:p>
-    <w:p>
-      <w:pPr>
-        <w:pStyle w:val="ListParagraph"/>
-        <w:rPr>
-          <w:rFonts w:ascii="Times New Roman" w:hAnsi="Times New Roman"/>
-        </w:rPr>
-      </w:pPr>
-      <w:r>
-        <w:rPr>
-          <w:rFonts w:ascii="Times New Roman" w:hAnsi="Times New Roman"/>
-        </w:rPr>
-        <w:t xml:space="preserve">Keep in mind—this is a LOT of information for the kids at once when they are unfamiliar with the task. </w:t>
-      </w:r>
-    </w:p>
-    <w:p>
-      <w:pPr>
-        <w:pStyle w:val="ListParagraph"/>
-        <w:rPr>
-          <w:rFonts w:ascii="Times New Roman" w:hAnsi="Times New Roman"/>
-        </w:rPr>
-      </w:pPr>
-    </w:p>
-    <w:p>
-      <w:pPr>
-        <w:pStyle w:val="ListParagraph"/>
-        <w:rPr>
-          <w:rFonts w:ascii="Times New Roman" w:hAnsi="Times New Roman"/>
-        </w:rPr>
-      </w:pPr>
-      <w:r>
-        <w:rPr>
-          <w:rFonts w:ascii="Times New Roman" w:hAnsi="Times New Roman"/>
-        </w:rPr>
-        <w:t xml:space="preserve">If the child seems to get bored in the 12 seconds the target grid is displayed, or seems confused, tell them that they can click on the targets to make a sound, and to focus &amp; remember the pattern. </w:t>
-      </w:r>
-    </w:p>
-    <w:p>
-      <w:pPr>
-        <w:pStyle w:val="ListParagraph"/>
-        <w:rPr>
-          <w:rFonts w:ascii="Times New Roman" w:hAnsi="Times New Roman"/>
-        </w:rPr>
-      </w:pPr>
-    </w:p>
-    <w:p>
-      <w:pPr>
-        <w:pStyle w:val="ListParagraph"/>
-        <w:rPr>
-          <w:rFonts w:ascii="Times New Roman" w:hAnsi="Times New Roman"/>
-        </w:rPr>
-      </w:pPr>
-      <w:r>
-        <w:rPr>
-          <w:rFonts w:ascii="Times New Roman" w:hAnsi="Times New Roman"/>
-        </w:rPr>
-        <w:t>When the child is doing the input part of the trial, point out the Sticker Counter to them.</w:t>
-      </w:r>
-    </w:p>
-    <w:p>
-      <w:pPr>
-        <w:pStyle w:val="ListParagraph"/>
-        <w:rPr>
-          <w:rFonts w:ascii="Times New Roman" w:hAnsi="Times New Roman"/>
-          <w:i/>
-        </w:rPr>
-      </w:pPr>
-      <w:r>
-        <w:rPr>
-          <w:rFonts w:ascii="Times New Roman" w:hAnsi="Times New Roman"/>
-          <w:i/>
-        </w:rPr>
-        <w:t xml:space="preserve">“You’ll have to place 10 stickers on the grid. This counter tells you how many you have left to place. When you’re all done, press this button [POINT TO THE “READY FOR NEXT TRIAL” BUTTON] to move on.” </w:t>
-      </w:r>
-    </w:p>
-    <w:p>
-      <w:pPr>
-        <w:pStyle w:val="ListParagraph"/>
-        <w:rPr>
-          <w:rFonts w:ascii="Times New Roman" w:hAnsi="Times New Roman"/>
-        </w:rPr>
-      </w:pPr>
-    </w:p>
-    <w:p>
-      <w:pPr>
-        <w:pStyle w:val="ListParagraph"/>
-        <w:rPr>
-          <w:rFonts w:ascii="Times New Roman" w:hAnsi="Times New Roman"/>
-        </w:rPr>
-      </w:pPr>
-      <w:r>
-        <w:rPr>
-          <w:rFonts w:ascii="Times New Roman" w:hAnsi="Times New Roman"/>
-        </w:rPr>
-        <w:t xml:space="preserve">If the child starts to re-create the pattern from the FIRST training trial (the one with the grids side by side), tell them to recreate the TEAL pattern they saw before the scribbles. </w:t>
-      </w:r>
-    </w:p>
-    <w:p>
-      <w:pPr>
-        <w:pStyle w:val="ListParagraph"/>
-        <w:rPr>
-          <w:rFonts w:ascii="Times New Roman" w:hAnsi="Times New Roman"/>
-        </w:rPr>
-      </w:pPr>
-    </w:p>
-    <w:p>
-      <w:pPr>
-        <w:pStyle w:val="ListParagraph"/>
-        <w:rPr>
-          <w:rFonts w:ascii="Times New Roman" w:hAnsi="Times New Roman"/>
-        </w:rPr>
-      </w:pPr>
-      <w:r>
-        <w:rPr>
-          <w:rFonts w:ascii="Times New Roman" w:hAnsi="Times New Roman"/>
-        </w:rPr>
-        <w:t xml:space="preserve">If the child starts to run low on time, point out the timer to them. If the child does not press the “ready for next trial” button within a minute, the screen WILL ADVANCE automatically. You can’t go back, and it will display the next target, so be prepared for this. If this happens, the kid will probably be flustered, so say something like </w:t>
-      </w:r>
-      <w:r>
-        <w:rPr>
-          <w:rFonts w:ascii="Times New Roman" w:hAnsi="Times New Roman"/>
-          <w:i/>
-        </w:rPr>
-        <w:t xml:space="preserve">“Whoops, we ran out of time! Try to remember this pattern now.” </w:t>
-      </w:r>
-    </w:p>
-    <w:p>
-      <w:pPr>
-        <w:pStyle w:val="ListParagraph"/>
-        <w:rPr>
-          <w:rFonts w:ascii="Times New Roman" w:hAnsi="Times New Roman"/>
-        </w:rPr>
-      </w:pPr>
-    </w:p>
-    <w:p>
-      <w:pPr>
-        <w:pStyle w:val="ListParagraph"/>
-        <w:rPr>
-          <w:rFonts w:ascii="Times New Roman" w:hAnsi="Times New Roman"/>
-          <w:i/>
-        </w:rPr>
-      </w:pPr>
-      <w:r>
-        <w:rPr>
-          <w:rFonts w:ascii="Times New Roman" w:hAnsi="Times New Roman"/>
-        </w:rPr>
-        <w:t xml:space="preserve">If the child puts down the wrong number of stickers, there will be an error message. Point the counter out to them, saying either </w:t>
-      </w:r>
-      <w:r>
-        <w:rPr>
-          <w:rFonts w:ascii="Times New Roman" w:hAnsi="Times New Roman"/>
-          <w:i/>
-        </w:rPr>
-        <w:t xml:space="preserve">“you’ve already put down 10 stickers” </w:t>
-      </w:r>
-      <w:r>
-        <w:rPr>
-          <w:rFonts w:ascii="Times New Roman" w:hAnsi="Times New Roman"/>
-        </w:rPr>
-        <w:t xml:space="preserve">or </w:t>
-      </w:r>
-      <w:r>
-        <w:rPr>
-          <w:rFonts w:ascii="Times New Roman" w:hAnsi="Times New Roman"/>
-          <w:i/>
-        </w:rPr>
-        <w:t>“you still need to put down X stickers”</w:t>
-      </w:r>
-    </w:p>
-    <w:p>
-      <w:pPr>
-        <w:rPr>
-          <w:rFonts w:ascii="Times New Roman" w:hAnsi="Times New Roman"/>
-        </w:rPr>
-      </w:pPr>
-    </w:p>
-    <w:p>
-      <w:pPr>
-        <w:rPr>
-          <w:rFonts w:ascii="Times New Roman" w:hAnsi="Times New Roman"/>
-          <w:b/>
-          <w:i/>
-        </w:rPr>
-      </w:pPr>
-      <w:r>
-        <w:rPr>
-          <w:rFonts w:ascii="Times New Roman" w:hAnsi="Times New Roman"/>
-          <w:b/>
-        </w:rPr>
-        <w:t xml:space="preserve">IF, AT ANY POINT, THE CHILD SEEMS FRUSTRATED OR SAYS THAT THE TASK IS REALLY HARD, TELL THEM </w:t>
-      </w:r>
-      <w:r>
-        <w:rPr>
-          <w:rFonts w:ascii="Times New Roman" w:hAnsi="Times New Roman"/>
-          <w:b/>
-          <w:i/>
-        </w:rPr>
-        <w:t xml:space="preserve">“Just do your best!” </w:t>
-      </w:r>
-    </w:p>
-    <w:p>
-      <w:pPr>
-        <w:rPr>
-          <w:rFonts w:ascii="Times New Roman" w:hAnsi="Times New Roman"/>
-          <w:b/>
+        </w:rPr>
+      </w:pPr>
+      <w:r>
+        <w:rPr>
+          <w:rFonts w:ascii="Times New Roman" w:hAnsi="Times New Roman"/>
+        </w:rPr>
+        <w:t>Training</w:t>
+      </w:r>
+      <w:r>
+        <w:rPr>
+          <w:rFonts w:ascii="Times New Roman" w:hAnsi="Times New Roman"/>
+        </w:rPr>
+        <w:t>-1</w:t>
+      </w:r>
+      <w:r>
+        <w:rPr>
+          <w:rFonts w:ascii="Times New Roman" w:hAnsi="Times New Roman"/>
+        </w:rPr>
+        <w:t>:</w:t>
+      </w:r>
+    </w:p>
+    <w:p>
+      <w:pPr>
+        <w:ind w:left="720"/>
+        <w:rPr>
+          <w:rFonts w:ascii="Times New Roman" w:hAnsi="Times New Roman"/>
+        </w:rPr>
+      </w:pPr>
+      <w:r>
+        <w:rPr>
+          <w:rFonts w:ascii="Times New Roman" w:hAnsi="Times New Roman"/>
+        </w:rPr>
+        <w:t xml:space="preserve">This first training trial is to get the child acquainted with some of the mechanisms of the task—making two grids look the same, clicking and unclicking to place or remove targets. You will not be able to pass this trial if the two grids do not match exactly. If, for some reason, the child spends more than 2 minutes doing this, or seems to have considerable trouble, don’t continue with the task. Depending on the age of the child, you can give more or less help on this. It doesn’t really matter how much help you give here, but it does matter that they understand the different features of the display—namely, clicking on target “stickers” to hear a *ding*, clicking on blank target grid elements to “place a sticker”, and clicking a second time to “remove a sticker”. </w:t>
+      </w:r>
+    </w:p>
+    <w:p>
+      <w:pPr>
+        <w:ind w:left="720"/>
+        <w:rPr>
+          <w:rFonts w:ascii="Times New Roman" w:hAnsi="Times New Roman"/>
+        </w:rPr>
+      </w:pPr>
+    </w:p>
+    <w:p>
+      <w:pPr>
+        <w:ind w:left="720"/>
+        <w:rPr>
+          <w:rFonts w:ascii="Times New Roman" w:hAnsi="Times New Roman"/>
+          <w:i/>
+        </w:rPr>
+      </w:pPr>
+      <w:r>
+        <w:rPr>
+          <w:rFonts w:ascii="Times New Roman" w:hAnsi="Times New Roman"/>
+          <w:i/>
+        </w:rPr>
+        <w:t>“Now, your job is to make the empty grid on the right match the one on the left exactly by placing stickers down with your finger. You can place a sticker on the blank grid by clicking [CLICK ON BLANK GRID TO SHOW</w:t>
+      </w:r>
+      <w:proofErr w:type="gramStart"/>
+      <w:r>
+        <w:rPr>
+          <w:rFonts w:ascii="Times New Roman" w:hAnsi="Times New Roman"/>
+          <w:i/>
+        </w:rPr>
+        <w:t>], and</w:t>
+      </w:r>
+      <w:proofErr w:type="gramEnd"/>
+      <w:r>
+        <w:rPr>
+          <w:rFonts w:ascii="Times New Roman" w:hAnsi="Times New Roman"/>
+          <w:i/>
+        </w:rPr>
+        <w:t xml:space="preserve"> can remove the sticker by clicking </w:t>
+      </w:r>
+      <w:r>
+        <w:rPr>
+          <w:rFonts w:ascii="Times New Roman" w:hAnsi="Times New Roman"/>
+          <w:i/>
+        </w:rPr>
+        <w:lastRenderedPageBreak/>
+        <w:t>again [CLICK SAME CELL TO REMOVE COLOR]. You can also click on the target stickers to hear a sound [CLICK ON ONE OF COLORED IN TARGETS ON</w:t>
+      </w:r>
+      <w:r>
+        <w:rPr>
+          <w:rFonts w:ascii="Times New Roman" w:hAnsi="Times New Roman"/>
+          <w:i/>
+        </w:rPr>
+        <w:t xml:space="preserve"> LEFT GRID TO MAKE A DING SOUND—ADJUST VOLUME ON IPAD AS NECESSARY]. Can you make this grid [POINT TO EMPTY INPUT GRID] match this one [POINT TO TARGET GRID]?”</w:t>
+      </w:r>
+    </w:p>
+    <w:p>
+      <w:pPr>
+        <w:ind w:left="720"/>
+        <w:rPr>
+          <w:rFonts w:ascii="Times New Roman" w:hAnsi="Times New Roman"/>
+        </w:rPr>
+      </w:pPr>
+      <w:r>
+        <w:rPr>
+          <w:rFonts w:ascii="Times New Roman" w:hAnsi="Times New Roman"/>
+        </w:rPr>
+        <w:t>Now, let the child go and try to make them match. With the 6-8 age range, they should “get it” and be fine, but feel free to give them prompts if they are stuck. If they are missing a target, point it out to them (</w:t>
+      </w:r>
+      <w:r>
+        <w:rPr>
+          <w:rFonts w:ascii="Times New Roman" w:hAnsi="Times New Roman"/>
+          <w:i/>
+        </w:rPr>
+        <w:t>“Looks like you’re missing one right here”</w:t>
+      </w:r>
+      <w:r>
+        <w:rPr>
+          <w:rFonts w:ascii="Times New Roman" w:hAnsi="Times New Roman"/>
+        </w:rPr>
+        <w:t>), likewise if they have an extra one or if their patterns are shifted over. When they have the targets correctly placed, press “Check My Answer”. It will yell at you and play an audio prompt if the grids don’t match. Otherwise, it will go to the next screen.</w:t>
+      </w:r>
+    </w:p>
+    <w:p>
+      <w:pPr>
+        <w:rPr>
+          <w:rFonts w:ascii="Times New Roman" w:hAnsi="Times New Roman"/>
         </w:rPr>
       </w:pPr>
     </w:p>
@@ -741,49 +648,352 @@
         </w:numPr>
         <w:rPr>
           <w:rFonts w:ascii="Times New Roman" w:hAnsi="Times New Roman"/>
-          <w:b/>
-        </w:rPr>
-      </w:pPr>
-      <w:r>
-        <w:rPr>
-          <w:rFonts w:ascii="Times New Roman" w:hAnsi="Times New Roman"/>
-          <w:b/>
-        </w:rPr>
-        <w:t>Training-3:</w:t>
-      </w:r>
-    </w:p>
-    <w:p>
-      <w:pPr>
-        <w:pStyle w:val="ListParagraph"/>
-        <w:rPr>
-          <w:rFonts w:ascii="Times New Roman" w:hAnsi="Times New Roman"/>
-        </w:rPr>
-      </w:pPr>
-      <w:r>
-        <w:rPr>
-          <w:rFonts w:ascii="Times New Roman" w:hAnsi="Times New Roman"/>
-        </w:rPr>
-        <w:t>This comes right after the last training. The child should have gotten the hang of the setup at this point, so this trial should be pretty easy for them. The pattern is also recognizable so the child should be pretty accurate. If it seems like the child really doesn’t care, isn’t trying to remember the grid at all, or is totally goofing off, use your judgment and end the session right there if you need to. If there are any clarifications with running out of time/putting the right blocks down/</w:t>
-      </w:r>
-      <w:proofErr w:type="spellStart"/>
-      <w:r>
-        <w:rPr>
-          <w:rFonts w:ascii="Times New Roman" w:hAnsi="Times New Roman"/>
-        </w:rPr>
-        <w:t>etc</w:t>
-      </w:r>
-      <w:proofErr w:type="spellEnd"/>
-      <w:r>
-        <w:rPr>
-          <w:rFonts w:ascii="Times New Roman" w:hAnsi="Times New Roman"/>
-        </w:rPr>
-        <w:t xml:space="preserve">, jump in! Otherwise, let the child be independent. </w:t>
-      </w:r>
-    </w:p>
-    <w:p>
-      <w:pPr>
-        <w:rPr>
-          <w:rFonts w:ascii="Times New Roman" w:hAnsi="Times New Roman"/>
+          <w:i/>
+        </w:rPr>
+      </w:pPr>
+      <w:r>
+        <w:rPr>
+          <w:rFonts w:ascii="Times New Roman" w:hAnsi="Times New Roman"/>
+        </w:rPr>
+        <w:t>Training-2:</w:t>
+      </w:r>
+    </w:p>
+    <w:p>
+      <w:pPr>
+        <w:pStyle w:val="ListParagraph"/>
+        <w:rPr>
+          <w:rFonts w:ascii="Times New Roman" w:hAnsi="Times New Roman"/>
+        </w:rPr>
+      </w:pPr>
+      <w:r>
+        <w:rPr>
+          <w:rFonts w:ascii="Times New Roman" w:hAnsi="Times New Roman"/>
+        </w:rPr>
+        <w:t>The next t</w:t>
+      </w:r>
+      <w:r>
+        <w:rPr>
+          <w:rFonts w:ascii="Times New Roman" w:hAnsi="Times New Roman"/>
+        </w:rPr>
+        <w:t>hree</w:t>
+      </w:r>
+      <w:r>
+        <w:rPr>
+          <w:rFonts w:ascii="Times New Roman" w:hAnsi="Times New Roman"/>
+        </w:rPr>
+        <w:t xml:space="preserve"> training trials are to get the child used to the actual format of the study. First, you will see a screen with instructions on it. Instead of reading off the screen, tell the child this:</w:t>
+      </w:r>
+    </w:p>
+    <w:p>
+      <w:pPr>
+        <w:pStyle w:val="ListParagraph"/>
+        <w:rPr>
+          <w:rFonts w:ascii="Times New Roman" w:hAnsi="Times New Roman"/>
+        </w:rPr>
+      </w:pPr>
+    </w:p>
+    <w:p>
+      <w:pPr>
+        <w:pStyle w:val="ListParagraph"/>
+        <w:rPr>
+          <w:rFonts w:ascii="Times New Roman" w:hAnsi="Times New Roman"/>
+          <w:i/>
+        </w:rPr>
+      </w:pPr>
+      <w:r>
+        <w:rPr>
+          <w:rFonts w:ascii="Times New Roman" w:hAnsi="Times New Roman"/>
+          <w:i/>
+        </w:rPr>
+        <w:t xml:space="preserve">“First, you’ll see a pattern with stickers already placed on it. You can click on the target stickers to make a sound. Do your best to remember where the stickers are placed! Then, you will see a </w:t>
+      </w:r>
+      <w:r>
+        <w:rPr>
+          <w:rFonts w:ascii="Times New Roman" w:hAnsi="Times New Roman"/>
+          <w:i/>
+        </w:rPr>
+        <w:t>super crazy</w:t>
+      </w:r>
+      <w:r>
+        <w:rPr>
+          <w:rFonts w:ascii="Times New Roman" w:hAnsi="Times New Roman"/>
+          <w:i/>
+        </w:rPr>
+        <w:t xml:space="preserve"> picture, and then you will see an empty grid. Just like we did before, I want you to fill in the stickers on this grid, like on the target that you saw. You’ll have one minute to fill in your pattern before moving onto the next practice.” </w:t>
+      </w:r>
+    </w:p>
+    <w:p>
+      <w:pPr>
+        <w:pStyle w:val="ListParagraph"/>
+        <w:rPr>
+          <w:rFonts w:ascii="Times New Roman" w:hAnsi="Times New Roman"/>
+          <w:i/>
+        </w:rPr>
+      </w:pPr>
+    </w:p>
+    <w:p>
+      <w:pPr>
+        <w:pStyle w:val="ListParagraph"/>
+        <w:rPr>
+          <w:rFonts w:ascii="Times New Roman" w:hAnsi="Times New Roman"/>
+        </w:rPr>
+      </w:pPr>
+      <w:r>
+        <w:rPr>
+          <w:rFonts w:ascii="Times New Roman" w:hAnsi="Times New Roman"/>
+        </w:rPr>
+        <w:t xml:space="preserve">Keep in mind—this is a LOT of information for the kids at once when they are unfamiliar with the task. </w:t>
+      </w:r>
+      <w:r>
+        <w:rPr>
+          <w:rFonts w:ascii="Times New Roman" w:hAnsi="Times New Roman"/>
+        </w:rPr>
+        <w:t>USE GESTURES to help facilitate understanding.</w:t>
+      </w:r>
+    </w:p>
+    <w:p>
+      <w:pPr>
+        <w:pStyle w:val="ListParagraph"/>
+        <w:rPr>
+          <w:rFonts w:ascii="Times New Roman" w:hAnsi="Times New Roman"/>
+        </w:rPr>
+      </w:pPr>
+    </w:p>
+    <w:p>
+      <w:pPr>
+        <w:pStyle w:val="ListParagraph"/>
+        <w:rPr>
+          <w:rFonts w:ascii="Times New Roman" w:hAnsi="Times New Roman"/>
+        </w:rPr>
+      </w:pPr>
+      <w:r>
+        <w:rPr>
+          <w:rFonts w:ascii="Times New Roman" w:hAnsi="Times New Roman"/>
+        </w:rPr>
+        <w:t>If the child seems to get bored in the 1</w:t>
+      </w:r>
+      <w:r>
+        <w:rPr>
+          <w:rFonts w:ascii="Times New Roman" w:hAnsi="Times New Roman"/>
+        </w:rPr>
+        <w:t>0</w:t>
+      </w:r>
+      <w:r>
+        <w:rPr>
+          <w:rFonts w:ascii="Times New Roman" w:hAnsi="Times New Roman"/>
+        </w:rPr>
+        <w:t xml:space="preserve"> seconds the target grid is displayed, or seems confused, tell them that they can click on the targets to make a sound, and to focus &amp; remember the pattern. </w:t>
+      </w:r>
+    </w:p>
+    <w:p>
+      <w:pPr>
+        <w:pStyle w:val="ListParagraph"/>
+        <w:rPr>
+          <w:rFonts w:ascii="Times New Roman" w:hAnsi="Times New Roman"/>
+        </w:rPr>
+      </w:pPr>
+    </w:p>
+    <w:p>
+      <w:pPr>
+        <w:pStyle w:val="ListParagraph"/>
+        <w:rPr>
+          <w:rFonts w:ascii="Times New Roman" w:hAnsi="Times New Roman"/>
+        </w:rPr>
+      </w:pPr>
+      <w:r>
+        <w:rPr>
+          <w:rFonts w:ascii="Times New Roman" w:hAnsi="Times New Roman"/>
+        </w:rPr>
+        <w:t>When the child is doing the input part of the trial, point out the Sticker Counter to them.</w:t>
+      </w:r>
+    </w:p>
+    <w:p>
+      <w:pPr>
+        <w:pStyle w:val="ListParagraph"/>
+        <w:rPr>
+          <w:rFonts w:ascii="Times New Roman" w:hAnsi="Times New Roman"/>
+          <w:i/>
+        </w:rPr>
+      </w:pPr>
+      <w:r>
+        <w:rPr>
+          <w:rFonts w:ascii="Times New Roman" w:hAnsi="Times New Roman"/>
+          <w:i/>
+        </w:rPr>
+        <w:t xml:space="preserve">“You’ll have to place 10 stickers on the grid. This counter tells you how many you have left to place. When you’re all done, press this button [POINT TO THE “READY FOR NEXT TRIAL” BUTTON] to move on.” </w:t>
+      </w:r>
+    </w:p>
+    <w:p>
+      <w:pPr>
+        <w:pStyle w:val="ListParagraph"/>
+        <w:rPr>
+          <w:rFonts w:ascii="Times New Roman" w:hAnsi="Times New Roman"/>
+        </w:rPr>
+      </w:pPr>
+    </w:p>
+    <w:p>
+      <w:pPr>
+        <w:pStyle w:val="ListParagraph"/>
+        <w:rPr>
+          <w:rFonts w:ascii="Times New Roman" w:hAnsi="Times New Roman"/>
+        </w:rPr>
+      </w:pPr>
+      <w:r>
+        <w:rPr>
+          <w:rFonts w:ascii="Times New Roman" w:hAnsi="Times New Roman"/>
+        </w:rPr>
+        <w:t xml:space="preserve">If the child starts to re-create the pattern from the FIRST training trial (the one with the grids side by side), tell them to recreate the TEAL pattern they saw before the scribbles. </w:t>
+      </w:r>
+    </w:p>
+    <w:p>
+      <w:pPr>
+        <w:pStyle w:val="ListParagraph"/>
+        <w:rPr>
+          <w:rFonts w:ascii="Times New Roman" w:hAnsi="Times New Roman"/>
+        </w:rPr>
+      </w:pPr>
+    </w:p>
+    <w:p>
+      <w:pPr>
+        <w:pStyle w:val="ListParagraph"/>
+        <w:rPr>
+          <w:rFonts w:ascii="Times New Roman" w:hAnsi="Times New Roman"/>
+        </w:rPr>
+      </w:pPr>
+      <w:r>
+        <w:rPr>
+          <w:rFonts w:ascii="Times New Roman" w:hAnsi="Times New Roman"/>
+        </w:rPr>
+        <w:t xml:space="preserve">If the child starts to run low on time, point out the timer to them. If the child does not press the “ready for next trial” button within a minute, the screen WILL ADVANCE automatically. You can’t go back, and it will display the next target, so be prepared for this. If this happens, the kid will probably be flustered, so say something like </w:t>
+      </w:r>
+      <w:r>
+        <w:rPr>
+          <w:rFonts w:ascii="Times New Roman" w:hAnsi="Times New Roman"/>
+          <w:i/>
+        </w:rPr>
+        <w:t xml:space="preserve">“Whoops, we ran out of time! Try to remember this pattern now.” </w:t>
+      </w:r>
+    </w:p>
+    <w:p>
+      <w:pPr>
+        <w:pStyle w:val="ListParagraph"/>
+        <w:rPr>
+          <w:rFonts w:ascii="Times New Roman" w:hAnsi="Times New Roman"/>
+        </w:rPr>
+      </w:pPr>
+    </w:p>
+    <w:p>
+      <w:pPr>
+        <w:pStyle w:val="ListParagraph"/>
+        <w:rPr>
+          <w:rFonts w:ascii="Times New Roman" w:hAnsi="Times New Roman"/>
+          <w:i/>
+        </w:rPr>
+      </w:pPr>
+      <w:r>
+        <w:rPr>
+          <w:rFonts w:ascii="Times New Roman" w:hAnsi="Times New Roman"/>
+        </w:rPr>
+        <w:lastRenderedPageBreak/>
+        <w:t xml:space="preserve">If the child puts down the wrong number of stickers, there will be an error message. Point the counter out to them, saying either </w:t>
+      </w:r>
+      <w:r>
+        <w:rPr>
+          <w:rFonts w:ascii="Times New Roman" w:hAnsi="Times New Roman"/>
+          <w:i/>
+        </w:rPr>
+        <w:t xml:space="preserve">“you’ve already put down 10 stickers” </w:t>
+      </w:r>
+      <w:r>
+        <w:rPr>
+          <w:rFonts w:ascii="Times New Roman" w:hAnsi="Times New Roman"/>
+        </w:rPr>
+        <w:t xml:space="preserve">or </w:t>
+      </w:r>
+      <w:r>
+        <w:rPr>
+          <w:rFonts w:ascii="Times New Roman" w:hAnsi="Times New Roman"/>
+          <w:i/>
+        </w:rPr>
+        <w:t>“you still need to put down X stickers”</w:t>
+      </w:r>
+    </w:p>
+    <w:p>
+      <w:pPr>
+        <w:rPr>
+          <w:rFonts w:ascii="Times New Roman" w:hAnsi="Times New Roman"/>
+        </w:rPr>
+      </w:pPr>
+    </w:p>
+    <w:p>
+      <w:pPr>
+        <w:rPr>
+          <w:rFonts w:ascii="Times New Roman" w:hAnsi="Times New Roman"/>
+          <w:b/>
+          <w:i/>
+        </w:rPr>
+      </w:pPr>
+      <w:r>
+        <w:rPr>
+          <w:rFonts w:ascii="Times New Roman" w:hAnsi="Times New Roman"/>
+          <w:b/>
+        </w:rPr>
+        <w:t xml:space="preserve">IF, AT ANY POINT, THE CHILD SEEMS FRUSTRATED OR SAYS THAT THE TASK IS REALLY HARD, TELL THEM </w:t>
+      </w:r>
+      <w:r>
+        <w:rPr>
+          <w:rFonts w:ascii="Times New Roman" w:hAnsi="Times New Roman"/>
+          <w:b/>
+          <w:i/>
+        </w:rPr>
+        <w:t xml:space="preserve">“Just do your best!” </w:t>
+      </w:r>
+    </w:p>
+    <w:p>
+      <w:pPr>
+        <w:rPr>
+          <w:rFonts w:ascii="Times New Roman" w:hAnsi="Times New Roman"/>
+          <w:b/>
+          <w:i/>
+        </w:rPr>
+      </w:pPr>
+    </w:p>
+    <w:p>
+      <w:pPr>
+        <w:rPr>
+          <w:rFonts w:ascii="Times New Roman" w:hAnsi="Times New Roman"/>
+          <w:b/>
+          <w:i/>
+        </w:rPr>
+      </w:pPr>
+      <w:r>
+        <w:rPr>
+          <w:rFonts w:ascii="Times New Roman" w:hAnsi="Times New Roman"/>
+          <w:b/>
+        </w:rPr>
+        <w:t xml:space="preserve">IF, AT ANY POINT, THE CHILD </w:t>
+      </w:r>
+      <w:r>
+        <w:rPr>
+          <w:rFonts w:ascii="Times New Roman" w:hAnsi="Times New Roman"/>
+          <w:b/>
+        </w:rPr>
+        <w:t>DOUBLE TAPS ON THE SCREEN AND IT ZOOMS IN, BE VIGILANT AND QUICKLY DOUBLE TAP TO ZOOM OUT TO NORMAL VIEW.</w:t>
+      </w:r>
+      <w:r>
+        <w:rPr>
+          <w:rFonts w:ascii="Times New Roman" w:hAnsi="Times New Roman"/>
+          <w:b/>
+          <w:i/>
+        </w:rPr>
+        <w:t xml:space="preserve"> </w:t>
+      </w:r>
+    </w:p>
+    <w:p>
+      <w:pPr>
+        <w:rPr>
+          <w:rFonts w:ascii="Times New Roman" w:hAnsi="Times New Roman"/>
+          <w:b/>
         </w:rPr>
       </w:pPr>
     </w:p>
@@ -796,80 +1006,43 @@
         </w:numPr>
         <w:rPr>
           <w:rFonts w:ascii="Times New Roman" w:hAnsi="Times New Roman"/>
-        </w:rPr>
-      </w:pPr>
-      <w:r>
-        <w:rPr>
-          <w:rFonts w:ascii="Times New Roman" w:hAnsi="Times New Roman"/>
-        </w:rPr>
-        <w:t>Study Trials:</w:t>
-      </w:r>
-    </w:p>
-    <w:p>
-      <w:pPr>
-        <w:pStyle w:val="ListParagraph"/>
-        <w:rPr>
-          <w:rFonts w:ascii="Times New Roman" w:hAnsi="Times New Roman"/>
-        </w:rPr>
-      </w:pPr>
-      <w:r>
-        <w:rPr>
-          <w:rFonts w:ascii="Times New Roman" w:hAnsi="Times New Roman"/>
-        </w:rPr>
-        <w:t xml:space="preserve">After the completion of the first training and the 2 next training trials, you will see a screen that says the actual study is going to start. </w:t>
-      </w:r>
-    </w:p>
-    <w:p>
-      <w:pPr>
-        <w:pStyle w:val="ListParagraph"/>
-        <w:rPr>
-          <w:rFonts w:ascii="Times New Roman" w:hAnsi="Times New Roman"/>
-        </w:rPr>
-      </w:pPr>
-    </w:p>
-    <w:p>
-      <w:pPr>
-        <w:pStyle w:val="ListParagraph"/>
-        <w:rPr>
-          <w:rFonts w:ascii="Times New Roman" w:hAnsi="Times New Roman"/>
-          <w:i/>
-        </w:rPr>
-      </w:pPr>
-      <w:r>
-        <w:rPr>
-          <w:rFonts w:ascii="Times New Roman" w:hAnsi="Times New Roman"/>
-          <w:i/>
-        </w:rPr>
-        <w:t xml:space="preserve">“Now, the patterns are going to get harder. Just do your best to try and remember what you see!” </w:t>
-      </w:r>
-    </w:p>
-    <w:p>
-      <w:pPr>
-        <w:pStyle w:val="ListParagraph"/>
-        <w:rPr>
-          <w:rFonts w:ascii="Times New Roman" w:hAnsi="Times New Roman"/>
-          <w:i/>
-        </w:rPr>
-      </w:pPr>
-    </w:p>
-    <w:p>
-      <w:pPr>
-        <w:pStyle w:val="ListParagraph"/>
-        <w:rPr>
-          <w:rFonts w:ascii="Times New Roman" w:hAnsi="Times New Roman"/>
-        </w:rPr>
-      </w:pPr>
-      <w:r>
-        <w:rPr>
-          <w:rFonts w:ascii="Times New Roman" w:hAnsi="Times New Roman"/>
-        </w:rPr>
-        <w:t xml:space="preserve">Hopefully with the addition of the timer and sticker counter, you should not have to provide any prompts (ex. With time or number of blocks), but if you do, that is fine, just try to minimize &amp; make a note of it. Otherwise, there shouldn’t be any problems, and you should try to respond to the child as little as possible. Parents SHOULD NOT BE COMMENTING OR HELPING WITH THE STUDY UNDER ANY CIRCUMSTANCES. </w:t>
-      </w:r>
-      <w:r>
-        <w:rPr>
-          <w:rFonts w:ascii="Times New Roman" w:hAnsi="Times New Roman"/>
-        </w:rPr>
-        <w:t xml:space="preserve">If the child comments about the specific patterns (e.g. “this one is easy! That one was hard!”) you don’t even need to reply. Only reply if the child is verbalizing a lot of frustration (reassure them! tell them how many trials they have left—it’s displayed on the screen!). If the child wants to stop, or you have to end the study early, make a note of it. You don’t have to do anything task-wise, because the data saves after every trial. </w:t>
+          <w:b/>
+        </w:rPr>
+      </w:pPr>
+      <w:r>
+        <w:rPr>
+          <w:rFonts w:ascii="Times New Roman" w:hAnsi="Times New Roman"/>
+          <w:b/>
+        </w:rPr>
+        <w:t>Training-3:</w:t>
+      </w:r>
+    </w:p>
+    <w:p>
+      <w:pPr>
+        <w:pStyle w:val="ListParagraph"/>
+        <w:rPr>
+          <w:rFonts w:ascii="Times New Roman" w:hAnsi="Times New Roman"/>
+        </w:rPr>
+      </w:pPr>
+      <w:r>
+        <w:rPr>
+          <w:rFonts w:ascii="Times New Roman" w:hAnsi="Times New Roman"/>
+        </w:rPr>
+        <w:t>This comes right after the last training. The child should have gotten the hang of the setup at this point, so this trial should be pretty easy for them. The pattern is also recognizable so the child should be pretty accurate. If it seems like the child really doesn’t care, isn’t trying to remember the grid at all, or is totally goofing off, use your judgment and end the session right there if you need to. If there are any clarifications with running out of time/putting the right blocks down/</w:t>
+      </w:r>
+      <w:proofErr w:type="spellStart"/>
+      <w:r>
+        <w:rPr>
+          <w:rFonts w:ascii="Times New Roman" w:hAnsi="Times New Roman"/>
+        </w:rPr>
+        <w:t>etc</w:t>
+      </w:r>
+      <w:proofErr w:type="spellEnd"/>
+      <w:r>
+        <w:rPr>
+          <w:rFonts w:ascii="Times New Roman" w:hAnsi="Times New Roman"/>
+        </w:rPr>
+        <w:t xml:space="preserve">, jump in! Otherwise, let the child be independent. </w:t>
       </w:r>
     </w:p>
     <w:p>
@@ -894,6 +1067,136 @@
         <w:rPr>
           <w:rFonts w:ascii="Times New Roman" w:hAnsi="Times New Roman"/>
         </w:rPr>
+        <w:t>Study Trials:</w:t>
+      </w:r>
+    </w:p>
+    <w:p>
+      <w:pPr>
+        <w:pStyle w:val="ListParagraph"/>
+        <w:rPr>
+          <w:rFonts w:ascii="Times New Roman" w:hAnsi="Times New Roman"/>
+        </w:rPr>
+      </w:pPr>
+      <w:r>
+        <w:rPr>
+          <w:rFonts w:ascii="Times New Roman" w:hAnsi="Times New Roman"/>
+        </w:rPr>
+        <w:t xml:space="preserve">After the completion of the first training and the </w:t>
+      </w:r>
+      <w:r>
+        <w:rPr>
+          <w:rFonts w:ascii="Times New Roman" w:hAnsi="Times New Roman"/>
+        </w:rPr>
+        <w:t>3</w:t>
+      </w:r>
+      <w:r>
+        <w:rPr>
+          <w:rFonts w:ascii="Times New Roman" w:hAnsi="Times New Roman"/>
+        </w:rPr>
+        <w:t xml:space="preserve"> next training trials, you will see a screen that says the actual study is going to start. </w:t>
+      </w:r>
+    </w:p>
+    <w:p>
+      <w:pPr>
+        <w:pStyle w:val="ListParagraph"/>
+        <w:rPr>
+          <w:rFonts w:ascii="Times New Roman" w:hAnsi="Times New Roman"/>
+        </w:rPr>
+      </w:pPr>
+    </w:p>
+    <w:p>
+      <w:pPr>
+        <w:pStyle w:val="ListParagraph"/>
+        <w:rPr>
+          <w:rFonts w:ascii="Times New Roman" w:hAnsi="Times New Roman"/>
+          <w:i/>
+        </w:rPr>
+      </w:pPr>
+      <w:r>
+        <w:rPr>
+          <w:rFonts w:ascii="Times New Roman" w:hAnsi="Times New Roman"/>
+          <w:i/>
+        </w:rPr>
+        <w:t>“Now, the patterns are going to get harder. Just do your best to try and remember what you see!</w:t>
+      </w:r>
+      <w:r>
+        <w:rPr>
+          <w:rFonts w:ascii="Times New Roman" w:hAnsi="Times New Roman"/>
+          <w:i/>
+        </w:rPr>
+        <w:t xml:space="preserve"> It’s really important that you put down 10 stickers before time runs out.</w:t>
+      </w:r>
+      <w:r>
+        <w:rPr>
+          <w:rFonts w:ascii="Times New Roman" w:hAnsi="Times New Roman"/>
+          <w:i/>
+        </w:rPr>
+        <w:t xml:space="preserve">” </w:t>
+      </w:r>
+    </w:p>
+    <w:p>
+      <w:pPr>
+        <w:pStyle w:val="ListParagraph"/>
+        <w:rPr>
+          <w:rFonts w:ascii="Times New Roman" w:hAnsi="Times New Roman"/>
+          <w:i/>
+        </w:rPr>
+      </w:pPr>
+    </w:p>
+    <w:p>
+      <w:pPr>
+        <w:pStyle w:val="ListParagraph"/>
+        <w:rPr>
+          <w:rFonts w:ascii="Times New Roman" w:hAnsi="Times New Roman"/>
+        </w:rPr>
+      </w:pPr>
+      <w:r>
+        <w:rPr>
+          <w:rFonts w:ascii="Times New Roman" w:hAnsi="Times New Roman"/>
+        </w:rPr>
+        <w:t>Hopefully with the addition of the timer and sticker counter, you should not have to provide any prompts (ex. With time or number of blocks), but if you do, that is fine, just try to minimize &amp; make a note of it. Otherwise, there shouldn’t be any problems, and you should try to respond to the child as little as possible. Parents</w:t>
+      </w:r>
+      <w:r>
+        <w:rPr>
+          <w:rFonts w:ascii="Times New Roman" w:hAnsi="Times New Roman"/>
+        </w:rPr>
+        <w:t xml:space="preserve"> &amp; siblings</w:t>
+      </w:r>
+      <w:r>
+        <w:rPr>
+          <w:rFonts w:ascii="Times New Roman" w:hAnsi="Times New Roman"/>
+        </w:rPr>
+        <w:t xml:space="preserve"> SHOULD NOT BE COMMENTING OR HELPING WITH THE STUDY UNDER ANY CIRCUMSTANCES. </w:t>
+      </w:r>
+      <w:r>
+        <w:rPr>
+          <w:rFonts w:ascii="Times New Roman" w:hAnsi="Times New Roman"/>
+        </w:rPr>
+        <w:t xml:space="preserve">If the child comments about the specific patterns (e.g. “this one is easy! That one was hard!”) you don’t even need to reply. Only reply if the child is verbalizing a lot of frustration (reassure them! tell them how many trials they have left—it’s displayed on the screen!). If the child wants to stop, or you have to end the study early, make a note of it. You don’t have to do anything task-wise, because the data saves after every trial. </w:t>
+      </w:r>
+    </w:p>
+    <w:p>
+      <w:pPr>
+        <w:rPr>
+          <w:rFonts w:ascii="Times New Roman" w:hAnsi="Times New Roman"/>
+        </w:rPr>
+      </w:pPr>
+    </w:p>
+    <w:p>
+      <w:pPr>
+        <w:pStyle w:val="ListParagraph"/>
+        <w:numPr>
+          <w:ilvl w:val="0"/>
+          <w:numId w:val="1"/>
+        </w:numPr>
+        <w:rPr>
+          <w:rFonts w:ascii="Times New Roman" w:hAnsi="Times New Roman"/>
+        </w:rPr>
+      </w:pPr>
+      <w:r>
+        <w:rPr>
+          <w:rFonts w:ascii="Times New Roman" w:hAnsi="Times New Roman"/>
+        </w:rPr>
         <w:t xml:space="preserve">Finishing up: </w:t>
       </w:r>
     </w:p>
@@ -910,22 +1213,6 @@
         </w:rPr>
         <w:t xml:space="preserve">At the end, you will see a smiley face. Just tell the child that they did great (they will also hear an audio congrats) &amp; are all done and go give them stickers. PLEASE MAKE A NOTE OF HOW THE SESSION WENT—IF THERE WERE ANY PROBLEMS AT ALL (or even if there were no problems because I want to know), OR IF THERE ARE ANY ADJUSTMENTS YOU WOULD MAKE TO THE STUDY. </w:t>
       </w:r>
-    </w:p>
-    <w:p>
-      <w:pPr>
-        <w:pStyle w:val="ListParagraph"/>
-        <w:rPr>
-          <w:rFonts w:ascii="Times New Roman" w:hAnsi="Times New Roman"/>
-        </w:rPr>
-      </w:pPr>
-    </w:p>
-    <w:p>
-      <w:pPr>
-        <w:pStyle w:val="ListParagraph"/>
-        <w:rPr>
-          <w:rFonts w:ascii="Times New Roman" w:hAnsi="Times New Roman"/>
-        </w:rPr>
-      </w:pPr>
     </w:p>
     <w:p>
       <w:pPr>
@@ -950,59 +1237,6 @@
       </w:r>
       <w:bookmarkStart w:id="0" w:name="_GoBack"/>
       <w:bookmarkEnd w:id="0"/>
-    </w:p>
-    <w:p>
-      <w:pPr>
-        <w:pStyle w:val="ListParagraph"/>
-        <w:rPr>
-          <w:rFonts w:ascii="Times New Roman" w:hAnsi="Times New Roman"/>
-          <w:b/>
-        </w:rPr>
-      </w:pPr>
-    </w:p>
-    <w:p>
-      <w:pPr>
-        <w:rPr>
-          <w:rFonts w:ascii="Times New Roman" w:hAnsi="Times New Roman"/>
-          <w:b/>
-        </w:rPr>
-      </w:pPr>
-    </w:p>
-    <w:p>
-      <w:pPr>
-        <w:rPr>
-          <w:rFonts w:ascii="Times New Roman" w:hAnsi="Times New Roman"/>
-          <w:b/>
-        </w:rPr>
-      </w:pPr>
-      <w:r>
-        <w:rPr>
-          <w:rFonts w:ascii="Times New Roman" w:hAnsi="Times New Roman"/>
-          <w:b/>
-        </w:rPr>
-        <w:tab/>
-      </w:r>
-    </w:p>
-    <w:p>
-      <w:pPr>
-        <w:rPr>
-          <w:rFonts w:ascii="Times New Roman" w:hAnsi="Times New Roman"/>
-        </w:rPr>
-      </w:pPr>
-    </w:p>
-    <w:p>
-      <w:pPr>
-        <w:rPr>
-          <w:rFonts w:ascii="Times New Roman" w:hAnsi="Times New Roman"/>
-        </w:rPr>
-      </w:pPr>
-    </w:p>
-    <w:p>
-      <w:pPr>
-        <w:rPr>
-          <w:rFonts w:ascii="Times New Roman" w:hAnsi="Times New Roman"/>
-        </w:rPr>
-      </w:pPr>
     </w:p>
     <w:sectPr>
       <w:pgSz w:w="12240" w:h="15840"/>
@@ -1106,8 +1340,124 @@
       </w:pPr>
     </w:lvl>
   </w:abstractNum>
+  <w:abstractNum w:abstractNumId="1" w15:restartNumberingAfterBreak="0">
+    <w:nsid w:val="367C7272"/>
+    <w:multiLevelType w:val="hybridMultilevel"/>
+    <w:tmpl w:val="8E04CCEA"/>
+    <w:lvl w:ilvl="0" w:tplc="04090001">
+      <w:start w:val="1"/>
+      <w:numFmt w:val="bullet"/>
+      <w:lvlText w:val=""/>
+      <w:lvlJc w:val="left"/>
+      <w:pPr>
+        <w:ind w:left="1449" w:hanging="360"/>
+      </w:pPr>
+      <w:rPr>
+        <w:rFonts w:ascii="Symbol" w:hAnsi="Symbol" w:hint="default"/>
+      </w:rPr>
+    </w:lvl>
+    <w:lvl w:ilvl="1" w:tplc="04090003" w:tentative="1">
+      <w:start w:val="1"/>
+      <w:numFmt w:val="bullet"/>
+      <w:lvlText w:val="o"/>
+      <w:lvlJc w:val="left"/>
+      <w:pPr>
+        <w:ind w:left="2169" w:hanging="360"/>
+      </w:pPr>
+      <w:rPr>
+        <w:rFonts w:ascii="Courier New" w:hAnsi="Courier New" w:cs="Courier New" w:hint="default"/>
+      </w:rPr>
+    </w:lvl>
+    <w:lvl w:ilvl="2" w:tplc="04090005" w:tentative="1">
+      <w:start w:val="1"/>
+      <w:numFmt w:val="bullet"/>
+      <w:lvlText w:val=""/>
+      <w:lvlJc w:val="left"/>
+      <w:pPr>
+        <w:ind w:left="2889" w:hanging="360"/>
+      </w:pPr>
+      <w:rPr>
+        <w:rFonts w:ascii="Wingdings" w:hAnsi="Wingdings" w:hint="default"/>
+      </w:rPr>
+    </w:lvl>
+    <w:lvl w:ilvl="3" w:tplc="04090001" w:tentative="1">
+      <w:start w:val="1"/>
+      <w:numFmt w:val="bullet"/>
+      <w:lvlText w:val=""/>
+      <w:lvlJc w:val="left"/>
+      <w:pPr>
+        <w:ind w:left="3609" w:hanging="360"/>
+      </w:pPr>
+      <w:rPr>
+        <w:rFonts w:ascii="Symbol" w:hAnsi="Symbol" w:hint="default"/>
+      </w:rPr>
+    </w:lvl>
+    <w:lvl w:ilvl="4" w:tplc="04090003" w:tentative="1">
+      <w:start w:val="1"/>
+      <w:numFmt w:val="bullet"/>
+      <w:lvlText w:val="o"/>
+      <w:lvlJc w:val="left"/>
+      <w:pPr>
+        <w:ind w:left="4329" w:hanging="360"/>
+      </w:pPr>
+      <w:rPr>
+        <w:rFonts w:ascii="Courier New" w:hAnsi="Courier New" w:cs="Courier New" w:hint="default"/>
+      </w:rPr>
+    </w:lvl>
+    <w:lvl w:ilvl="5" w:tplc="04090005" w:tentative="1">
+      <w:start w:val="1"/>
+      <w:numFmt w:val="bullet"/>
+      <w:lvlText w:val=""/>
+      <w:lvlJc w:val="left"/>
+      <w:pPr>
+        <w:ind w:left="5049" w:hanging="360"/>
+      </w:pPr>
+      <w:rPr>
+        <w:rFonts w:ascii="Wingdings" w:hAnsi="Wingdings" w:hint="default"/>
+      </w:rPr>
+    </w:lvl>
+    <w:lvl w:ilvl="6" w:tplc="04090001" w:tentative="1">
+      <w:start w:val="1"/>
+      <w:numFmt w:val="bullet"/>
+      <w:lvlText w:val=""/>
+      <w:lvlJc w:val="left"/>
+      <w:pPr>
+        <w:ind w:left="5769" w:hanging="360"/>
+      </w:pPr>
+      <w:rPr>
+        <w:rFonts w:ascii="Symbol" w:hAnsi="Symbol" w:hint="default"/>
+      </w:rPr>
+    </w:lvl>
+    <w:lvl w:ilvl="7" w:tplc="04090003" w:tentative="1">
+      <w:start w:val="1"/>
+      <w:numFmt w:val="bullet"/>
+      <w:lvlText w:val="o"/>
+      <w:lvlJc w:val="left"/>
+      <w:pPr>
+        <w:ind w:left="6489" w:hanging="360"/>
+      </w:pPr>
+      <w:rPr>
+        <w:rFonts w:ascii="Courier New" w:hAnsi="Courier New" w:cs="Courier New" w:hint="default"/>
+      </w:rPr>
+    </w:lvl>
+    <w:lvl w:ilvl="8" w:tplc="04090005" w:tentative="1">
+      <w:start w:val="1"/>
+      <w:numFmt w:val="bullet"/>
+      <w:lvlText w:val=""/>
+      <w:lvlJc w:val="left"/>
+      <w:pPr>
+        <w:ind w:left="7209" w:hanging="360"/>
+      </w:pPr>
+      <w:rPr>
+        <w:rFonts w:ascii="Wingdings" w:hAnsi="Wingdings" w:hint="default"/>
+      </w:rPr>
+    </w:lvl>
+  </w:abstractNum>
   <w:num w:numId="1">
     <w:abstractNumId w:val="0"/>
+  </w:num>
+  <w:num w:numId="2">
+    <w:abstractNumId w:val="1"/>
   </w:num>
 </w:numbering>
 </file>
@@ -1125,7 +1475,7 @@
     </w:rPrDefault>
     <w:pPrDefault/>
   </w:docDefaults>
-  <w:latentStyles w:defLockedState="0" w:defUIPriority="99" w:defSemiHidden="0" w:defUnhideWhenUsed="0" w:defQFormat="0" w:count="375">
+  <w:latentStyles w:defLockedState="0" w:defUIPriority="99" w:defSemiHidden="0" w:defUnhideWhenUsed="0" w:defQFormat="0" w:count="376">
     <w:lsdException w:name="Normal" w:uiPriority="0" w:qFormat="1"/>
     <w:lsdException w:name="heading 1" w:uiPriority="9" w:qFormat="1"/>
     <w:lsdException w:name="heading 2" w:semiHidden="1" w:uiPriority="9" w:unhideWhenUsed="1" w:qFormat="1"/>
@@ -1231,7 +1581,6 @@
     <w:lsdException w:name="HTML Sample" w:semiHidden="1" w:unhideWhenUsed="1"/>
     <w:lsdException w:name="HTML Typewriter" w:semiHidden="1" w:unhideWhenUsed="1"/>
     <w:lsdException w:name="HTML Variable" w:semiHidden="1" w:unhideWhenUsed="1"/>
-    <w:lsdException w:name="Normal Table" w:semiHidden="1" w:unhideWhenUsed="1"/>
     <w:lsdException w:name="annotation subject" w:semiHidden="1" w:unhideWhenUsed="1"/>
     <w:lsdException w:name="No List" w:semiHidden="1" w:unhideWhenUsed="1"/>
     <w:lsdException w:name="Outline List 1" w:semiHidden="1" w:unhideWhenUsed="1"/>
@@ -1278,10 +1627,8 @@
     <w:lsdException w:name="Table Subtle 2" w:semiHidden="1" w:unhideWhenUsed="1"/>
     <w:lsdException w:name="Table Web 1" w:semiHidden="1" w:unhideWhenUsed="1"/>
     <w:lsdException w:name="Table Web 2" w:semiHidden="1" w:unhideWhenUsed="1"/>
-    <w:lsdException w:name="Table Web 3" w:semiHidden="1" w:unhideWhenUsed="1"/>
     <w:lsdException w:name="Balloon Text" w:semiHidden="1" w:unhideWhenUsed="1"/>
     <w:lsdException w:name="Table Grid" w:uiPriority="39"/>
-    <w:lsdException w:name="Table Theme" w:semiHidden="1" w:unhideWhenUsed="1"/>
     <w:lsdException w:name="Placeholder Text" w:semiHidden="1"/>
     <w:lsdException w:name="No Spacing" w:uiPriority="1" w:qFormat="1"/>
     <w:lsdException w:name="Light Shading" w:uiPriority="60"/>
@@ -1501,6 +1848,7 @@
     <w:lsdException w:name="Smart Hyperlink" w:semiHidden="1" w:unhideWhenUsed="1"/>
     <w:lsdException w:name="Hashtag" w:semiHidden="1" w:unhideWhenUsed="1"/>
     <w:lsdException w:name="Unresolved Mention" w:semiHidden="1" w:unhideWhenUsed="1"/>
+    <w:lsdException w:name="Smart Link" w:semiHidden="1" w:unhideWhenUsed="1"/>
   </w:latentStyles>
   <w:style w:type="paragraph" w:default="1" w:styleId="Normal">
     <w:name w:val="Normal"/>
@@ -1543,6 +1891,29 @@
       <w:ind w:left="720"/>
       <w:contextualSpacing/>
     </w:pPr>
+  </w:style>
+  <w:style w:type="character" w:styleId="Hyperlink">
+    <w:name w:val="Hyperlink"/>
+    <w:basedOn w:val="DefaultParagraphFont"/>
+    <w:uiPriority w:val="99"/>
+    <w:unhideWhenUsed/>
+    <w:rsid w:val="00141B5A"/>
+    <w:rPr>
+      <w:color w:val="0563C1" w:themeColor="hyperlink"/>
+      <w:u w:val="single"/>
+    </w:rPr>
+  </w:style>
+  <w:style w:type="character" w:styleId="UnresolvedMention">
+    <w:name w:val="Unresolved Mention"/>
+    <w:basedOn w:val="DefaultParagraphFont"/>
+    <w:uiPriority w:val="99"/>
+    <w:semiHidden/>
+    <w:unhideWhenUsed/>
+    <w:rsid w:val="00141B5A"/>
+    <w:rPr>
+      <w:color w:val="605E5C"/>
+      <w:shd w:val="clear" w:color="auto" w:fill="E1DFDD"/>
+    </w:rPr>
   </w:style>
 </w:styles>
 </file>

</xml_diff>